<commit_message>
completed project part 1
</commit_message>
<xml_diff>
--- a/Project 1 - Cheap Loans.docx
+++ b/Project 1 - Cheap Loans.docx
@@ -224,7 +224,21 @@
         <w:rPr>
           <w:strike/>
         </w:rPr>
-        <w:t>, that contains the following:</w:t>
+        <w:t xml:space="preserve">, </w:t>
+      </w:r>
+      <w:proofErr w:type="gramStart"/>
+      <w:r>
+        <w:rPr>
+          <w:strike/>
+        </w:rPr>
+        <w:t>that</w:t>
+      </w:r>
+      <w:proofErr w:type="gramEnd"/>
+      <w:r>
+        <w:rPr>
+          <w:strike/>
+        </w:rPr>
+        <w:t xml:space="preserve"> contains the following:</w:t>
       </w:r>
     </w:p>
     <w:p>
@@ -250,16 +264,8 @@
         <w:rPr>
           <w:strike/>
         </w:rPr>
-        <w:t xml:space="preserve"> (primary key, integer, </w:t>
-      </w:r>
-      <w:proofErr w:type="gramStart"/>
-      <w:r>
-        <w:rPr>
-          <w:strike/>
-        </w:rPr>
-        <w:t>auto-incremented</w:t>
-      </w:r>
-      <w:proofErr w:type="gramEnd"/>
+        <w:t xml:space="preserve"> (primary key, integer, auto-incremented</w:t>
+      </w:r>
       <w:r>
         <w:rPr>
           <w:strike/>
@@ -458,14 +464,32 @@
         <w:rPr>
           <w:strike/>
         </w:rPr>
-        <w:t xml:space="preserve"> controls in order to validate the text </w:t>
+        <w:t xml:space="preserve"> controls in order to validate the text boxes</w:t>
+      </w:r>
+    </w:p>
+    <w:p>
+      <w:pPr>
+        <w:pStyle w:val="ListParagraph"/>
+        <w:numPr>
+          <w:ilvl w:val="1"/>
+          <w:numId w:val="1"/>
+        </w:numPr>
+        <w:rPr>
+          <w:strike/>
+        </w:rPr>
+      </w:pPr>
+      <w:r>
+        <w:rPr>
+          <w:strike/>
+        </w:rPr>
+        <w:t xml:space="preserve">Adhere to good design </w:t>
       </w:r>
       <w:proofErr w:type="gramStart"/>
       <w:r>
         <w:rPr>
           <w:strike/>
         </w:rPr>
-        <w:t>boxes</w:t>
+        <w:t>principals</w:t>
       </w:r>
       <w:proofErr w:type="gramEnd"/>
     </w:p>
@@ -473,6 +497,18 @@
       <w:pPr>
         <w:pStyle w:val="ListParagraph"/>
         <w:numPr>
+          <w:ilvl w:val="0"/>
+          <w:numId w:val="1"/>
+        </w:numPr>
+      </w:pPr>
+      <w:r>
+        <w:t>Processing:</w:t>
+      </w:r>
+    </w:p>
+    <w:p>
+      <w:pPr>
+        <w:pStyle w:val="ListParagraph"/>
+        <w:numPr>
           <w:ilvl w:val="1"/>
           <w:numId w:val="1"/>
         </w:numPr>
@@ -484,14 +520,152 @@
         <w:rPr>
           <w:strike/>
         </w:rPr>
-        <w:t xml:space="preserve">Adhere to good design </w:t>
+        <w:t xml:space="preserve">Use the </w:t>
+      </w:r>
+      <w:proofErr w:type="spellStart"/>
+      <w:r>
+        <w:rPr>
+          <w:strike/>
+        </w:rPr>
+        <w:t>Financial.Pmt</w:t>
+      </w:r>
+      <w:proofErr w:type="spellEnd"/>
+      <w:r>
+        <w:rPr>
+          <w:strike/>
+        </w:rPr>
+        <w:t xml:space="preserve"> method to calculate the monthly payment</w:t>
+      </w:r>
+      <w:r>
+        <w:rPr>
+          <w:strike/>
+        </w:rPr>
+        <w:t xml:space="preserve">. You will need to reference </w:t>
+      </w:r>
+      <w:proofErr w:type="spellStart"/>
+      <w:r>
+        <w:rPr>
+          <w:strike/>
+        </w:rPr>
+        <w:t>Microsoft.VisualBasic</w:t>
+      </w:r>
+      <w:proofErr w:type="spellEnd"/>
+      <w:r>
+        <w:rPr>
+          <w:strike/>
+        </w:rPr>
+        <w:t xml:space="preserve"> in order to get to the Financial class.</w:t>
+      </w:r>
+    </w:p>
+    <w:p>
+      <w:pPr>
+        <w:pStyle w:val="ListParagraph"/>
+        <w:numPr>
+          <w:ilvl w:val="1"/>
+          <w:numId w:val="1"/>
+        </w:numPr>
+        <w:rPr>
+          <w:strike/>
+        </w:rPr>
+      </w:pPr>
+      <w:r>
+        <w:rPr>
+          <w:strike/>
+        </w:rPr>
+        <w:t>Clicking on Submit button should calculate and display the monthly payment</w:t>
+      </w:r>
+    </w:p>
+    <w:p>
+      <w:pPr>
+        <w:pStyle w:val="ListParagraph"/>
+        <w:numPr>
+          <w:ilvl w:val="2"/>
+          <w:numId w:val="1"/>
+        </w:numPr>
+        <w:rPr>
+          <w:strike/>
+        </w:rPr>
+      </w:pPr>
+      <w:r>
+        <w:rPr>
+          <w:strike/>
+        </w:rPr>
+        <w:t xml:space="preserve">Be sure to </w:t>
+      </w:r>
+      <w:r>
+        <w:rPr>
+          <w:strike/>
+        </w:rPr>
+        <w:t xml:space="preserve">create a separate method that calculates and returns the value so this method </w:t>
+      </w:r>
+      <w:r>
+        <w:rPr>
+          <w:strike/>
+        </w:rPr>
+        <w:t>can be tested</w:t>
+      </w:r>
+      <w:r>
+        <w:rPr>
+          <w:strike/>
+        </w:rPr>
+        <w:t xml:space="preserve"> with a separate </w:t>
+      </w:r>
+      <w:proofErr w:type="spellStart"/>
+      <w:r>
+        <w:rPr>
+          <w:strike/>
+        </w:rPr>
+        <w:t>UnitTest</w:t>
+      </w:r>
+      <w:proofErr w:type="spellEnd"/>
+    </w:p>
+    <w:p>
+      <w:pPr>
+        <w:pStyle w:val="ListParagraph"/>
+        <w:numPr>
+          <w:ilvl w:val="1"/>
+          <w:numId w:val="1"/>
+        </w:numPr>
+        <w:rPr>
+          <w:strike/>
+        </w:rPr>
+      </w:pPr>
+      <w:r>
+        <w:rPr>
+          <w:strike/>
+        </w:rPr>
+        <w:t>Clicking on Save button should issue an insert of the data into the Loans table</w:t>
+      </w:r>
+    </w:p>
+    <w:p>
+      <w:pPr>
+        <w:pStyle w:val="ListParagraph"/>
+        <w:numPr>
+          <w:ilvl w:val="2"/>
+          <w:numId w:val="1"/>
+        </w:numPr>
+        <w:rPr>
+          <w:strike/>
+        </w:rPr>
+      </w:pPr>
+      <w:r>
+        <w:rPr>
+          <w:strike/>
+        </w:rPr>
+        <w:t>Data needs to be in the compatible format</w:t>
+      </w:r>
+      <w:r>
+        <w:rPr>
+          <w:strike/>
+        </w:rPr>
+        <w:t xml:space="preserve"> in order to insert </w:t>
       </w:r>
       <w:proofErr w:type="gramStart"/>
       <w:r>
         <w:rPr>
           <w:strike/>
         </w:rPr>
-        <w:t>principals</w:t>
+        <w:t>properly</w:t>
       </w:r>
       <w:proofErr w:type="gramEnd"/>
     </w:p>
@@ -499,13 +673,27 @@
       <w:pPr>
         <w:pStyle w:val="ListParagraph"/>
         <w:numPr>
-          <w:ilvl w:val="0"/>
-          <w:numId w:val="1"/>
-        </w:numPr>
-      </w:pPr>
-      <w:r>
-        <w:t>Processing:</w:t>
-      </w:r>
+          <w:ilvl w:val="2"/>
+          <w:numId w:val="1"/>
+        </w:numPr>
+        <w:rPr>
+          <w:strike/>
+        </w:rPr>
+      </w:pPr>
+      <w:r>
+        <w:rPr>
+          <w:strike/>
+        </w:rPr>
+        <w:t>Loan number should not be inserted since it is auto-</w:t>
+      </w:r>
+      <w:proofErr w:type="gramStart"/>
+      <w:r>
+        <w:rPr>
+          <w:strike/>
+        </w:rPr>
+        <w:t>generated</w:t>
+      </w:r>
+      <w:proofErr w:type="gramEnd"/>
     </w:p>
     <w:p>
       <w:pPr>
@@ -522,56 +710,158 @@
         <w:rPr>
           <w:strike/>
         </w:rPr>
-        <w:t xml:space="preserve">Use the </w:t>
+        <w:t>Clicking on Loan Display button should launch another page:</w:t>
+      </w:r>
+    </w:p>
+    <w:p>
+      <w:pPr>
+        <w:pStyle w:val="ListParagraph"/>
+        <w:numPr>
+          <w:ilvl w:val="2"/>
+          <w:numId w:val="1"/>
+        </w:numPr>
+        <w:rPr>
+          <w:strike/>
+        </w:rPr>
+      </w:pPr>
+      <w:r>
+        <w:rPr>
+          <w:strike/>
+        </w:rPr>
+        <w:t>This pag</w:t>
+      </w:r>
+      <w:r>
+        <w:rPr>
+          <w:strike/>
+        </w:rPr>
+        <w:t xml:space="preserve">e needs to display all the loan rows in a </w:t>
       </w:r>
       <w:proofErr w:type="spellStart"/>
       <w:r>
         <w:rPr>
           <w:strike/>
         </w:rPr>
-        <w:t>Financial.Pmt</w:t>
+        <w:t>GridView</w:t>
       </w:r>
       <w:proofErr w:type="spellEnd"/>
       <w:r>
         <w:rPr>
           <w:strike/>
         </w:rPr>
-        <w:t xml:space="preserve"> method to calculate the monthly payment</w:t>
-      </w:r>
-      <w:r>
-        <w:rPr>
-          <w:strike/>
-        </w:rPr>
-        <w:t xml:space="preserve">. You will need to reference </w:t>
-      </w:r>
+        <w:t xml:space="preserve"> </w:t>
+      </w:r>
+      <w:proofErr w:type="gramStart"/>
+      <w:r>
+        <w:rPr>
+          <w:strike/>
+        </w:rPr>
+        <w:t>control</w:t>
+      </w:r>
+      <w:proofErr w:type="gramEnd"/>
+    </w:p>
+    <w:p>
+      <w:pPr>
+        <w:pStyle w:val="ListParagraph"/>
+        <w:numPr>
+          <w:ilvl w:val="2"/>
+          <w:numId w:val="1"/>
+        </w:numPr>
+        <w:rPr>
+          <w:strike/>
+        </w:rPr>
+      </w:pPr>
       <w:proofErr w:type="spellStart"/>
       <w:r>
         <w:rPr>
           <w:strike/>
         </w:rPr>
-        <w:t>Microsoft.VisualBasic</w:t>
+        <w:t>GridView</w:t>
       </w:r>
       <w:proofErr w:type="spellEnd"/>
       <w:r>
         <w:rPr>
           <w:strike/>
         </w:rPr>
-        <w:t xml:space="preserve"> in order to get to the </w:t>
+        <w:t xml:space="preserve"> should be display only (no editing or deleting)</w:t>
+      </w:r>
+    </w:p>
+    <w:p>
+      <w:pPr>
+        <w:pStyle w:val="ListParagraph"/>
+        <w:numPr>
+          <w:ilvl w:val="2"/>
+          <w:numId w:val="1"/>
+        </w:numPr>
+        <w:rPr>
+          <w:strike/>
+        </w:rPr>
+      </w:pPr>
+      <w:r>
+        <w:rPr>
+          <w:strike/>
+        </w:rPr>
+        <w:t xml:space="preserve">Include a control that displays the total amount of loan </w:t>
       </w:r>
       <w:proofErr w:type="gramStart"/>
       <w:r>
         <w:rPr>
           <w:strike/>
         </w:rPr>
-        <w:t>Financial</w:t>
+        <w:t>amounts</w:t>
       </w:r>
       <w:proofErr w:type="gramEnd"/>
-      <w:r>
-        <w:rPr>
-          <w:strike/>
-        </w:rPr>
-        <w:t xml:space="preserve"> class.</w:t>
-      </w:r>
+    </w:p>
+    <w:p>
+      <w:pPr>
+        <w:pStyle w:val="ListParagraph"/>
+        <w:numPr>
+          <w:ilvl w:val="3"/>
+          <w:numId w:val="1"/>
+        </w:numPr>
+        <w:rPr>
+          <w:strike/>
+        </w:rPr>
+      </w:pPr>
+      <w:r>
+        <w:rPr>
+          <w:strike/>
+        </w:rPr>
+        <w:t xml:space="preserve">Use a LINQ statement that returns this </w:t>
+      </w:r>
+      <w:proofErr w:type="gramStart"/>
+      <w:r>
+        <w:rPr>
+          <w:strike/>
+        </w:rPr>
+        <w:t>sum</w:t>
+      </w:r>
+      <w:proofErr w:type="gramEnd"/>
+    </w:p>
+    <w:p>
+      <w:pPr>
+        <w:pStyle w:val="ListParagraph"/>
+        <w:numPr>
+          <w:ilvl w:val="2"/>
+          <w:numId w:val="1"/>
+        </w:numPr>
+        <w:rPr>
+          <w:strike/>
+        </w:rPr>
+      </w:pPr>
+      <w:r>
+        <w:rPr>
+          <w:strike/>
+        </w:rPr>
+        <w:t xml:space="preserve">Include a link back to the Home </w:t>
+      </w:r>
+      <w:proofErr w:type="gramStart"/>
+      <w:r>
+        <w:rPr>
+          <w:strike/>
+        </w:rPr>
+        <w:t>page</w:t>
+      </w:r>
+      <w:proofErr w:type="gramEnd"/>
     </w:p>
     <w:p>
       <w:pPr>
@@ -588,315 +878,33 @@
         <w:rPr>
           <w:strike/>
         </w:rPr>
-        <w:t xml:space="preserve">Clicking on Submit button should calculate and display the monthly </w:t>
+        <w:t xml:space="preserve">Use an online loan calculator to verify the results of your </w:t>
       </w:r>
       <w:proofErr w:type="gramStart"/>
       <w:r>
         <w:rPr>
           <w:strike/>
         </w:rPr>
-        <w:t>payment</w:t>
+        <w:t>application</w:t>
       </w:r>
       <w:proofErr w:type="gramEnd"/>
     </w:p>
     <w:p>
       <w:pPr>
         <w:pStyle w:val="ListParagraph"/>
-        <w:numPr>
-          <w:ilvl w:val="2"/>
-          <w:numId w:val="1"/>
-        </w:numPr>
-        <w:rPr>
-          <w:strike/>
-        </w:rPr>
-      </w:pPr>
-      <w:r>
-        <w:rPr>
-          <w:strike/>
-        </w:rPr>
-        <w:t xml:space="preserve">Be sure to </w:t>
-      </w:r>
-      <w:r>
-        <w:rPr>
-          <w:strike/>
-        </w:rPr>
-        <w:t xml:space="preserve">create a separate method that calculates and returns the value so this method </w:t>
-      </w:r>
-      <w:r>
-        <w:rPr>
-          <w:strike/>
-        </w:rPr>
-        <w:t>can be tested</w:t>
-      </w:r>
-      <w:r>
-        <w:rPr>
-          <w:strike/>
-        </w:rPr>
-        <w:t xml:space="preserve"> with a separate </w:t>
-      </w:r>
-      <w:proofErr w:type="spellStart"/>
+        <w:ind w:left="1440"/>
+      </w:pPr>
+    </w:p>
+    <w:p/>
+    <w:p>
+      <w:r>
+        <w:t xml:space="preserve">Project is worth </w:t>
+      </w:r>
       <w:proofErr w:type="gramStart"/>
       <w:r>
-        <w:rPr>
-          <w:strike/>
-        </w:rPr>
-        <w:t>UnitTest</w:t>
-      </w:r>
-      <w:proofErr w:type="spellEnd"/>
+        <w:t>50</w:t>
+      </w:r>
       <w:proofErr w:type="gramEnd"/>
-    </w:p>
-    <w:p>
-      <w:pPr>
-        <w:pStyle w:val="ListParagraph"/>
-        <w:numPr>
-          <w:ilvl w:val="1"/>
-          <w:numId w:val="1"/>
-        </w:numPr>
-        <w:rPr>
-          <w:strike/>
-        </w:rPr>
-      </w:pPr>
-      <w:r>
-        <w:rPr>
-          <w:strike/>
-        </w:rPr>
-        <w:t xml:space="preserve">Clicking on Save button should issue an insert of the data into the Loans </w:t>
-      </w:r>
-      <w:proofErr w:type="gramStart"/>
-      <w:r>
-        <w:rPr>
-          <w:strike/>
-        </w:rPr>
-        <w:t>table</w:t>
-      </w:r>
-      <w:proofErr w:type="gramEnd"/>
-    </w:p>
-    <w:p>
-      <w:pPr>
-        <w:pStyle w:val="ListParagraph"/>
-        <w:numPr>
-          <w:ilvl w:val="2"/>
-          <w:numId w:val="1"/>
-        </w:numPr>
-      </w:pPr>
-      <w:r>
-        <w:t>Data needs to be in the compatible format</w:t>
-      </w:r>
-      <w:r>
-        <w:t xml:space="preserve"> in order to insert </w:t>
-      </w:r>
-      <w:proofErr w:type="gramStart"/>
-      <w:r>
-        <w:t>properly</w:t>
-      </w:r>
-      <w:proofErr w:type="gramEnd"/>
-    </w:p>
-    <w:p>
-      <w:pPr>
-        <w:pStyle w:val="ListParagraph"/>
-        <w:numPr>
-          <w:ilvl w:val="2"/>
-          <w:numId w:val="1"/>
-        </w:numPr>
-        <w:rPr>
-          <w:strike/>
-        </w:rPr>
-      </w:pPr>
-      <w:r>
-        <w:rPr>
-          <w:strike/>
-        </w:rPr>
-        <w:t>Loan number should not be inserted since it is auto-</w:t>
-      </w:r>
-      <w:proofErr w:type="gramStart"/>
-      <w:r>
-        <w:rPr>
-          <w:strike/>
-        </w:rPr>
-        <w:t>generated</w:t>
-      </w:r>
-      <w:proofErr w:type="gramEnd"/>
-    </w:p>
-    <w:p>
-      <w:pPr>
-        <w:pStyle w:val="ListParagraph"/>
-        <w:numPr>
-          <w:ilvl w:val="1"/>
-          <w:numId w:val="1"/>
-        </w:numPr>
-      </w:pPr>
-      <w:r>
-        <w:t>Clicking on Loan Display button should launch another page:</w:t>
-      </w:r>
-    </w:p>
-    <w:p>
-      <w:pPr>
-        <w:pStyle w:val="ListParagraph"/>
-        <w:numPr>
-          <w:ilvl w:val="2"/>
-          <w:numId w:val="1"/>
-        </w:numPr>
-        <w:rPr>
-          <w:strike/>
-        </w:rPr>
-      </w:pPr>
-      <w:r>
-        <w:rPr>
-          <w:strike/>
-        </w:rPr>
-        <w:t>This pag</w:t>
-      </w:r>
-      <w:r>
-        <w:rPr>
-          <w:strike/>
-        </w:rPr>
-        <w:t xml:space="preserve">e needs to display all the loan rows in a </w:t>
-      </w:r>
-      <w:proofErr w:type="spellStart"/>
-      <w:r>
-        <w:rPr>
-          <w:strike/>
-        </w:rPr>
-        <w:t>GridView</w:t>
-      </w:r>
-      <w:proofErr w:type="spellEnd"/>
-      <w:r>
-        <w:rPr>
-          <w:strike/>
-        </w:rPr>
-        <w:t xml:space="preserve"> </w:t>
-      </w:r>
-      <w:proofErr w:type="gramStart"/>
-      <w:r>
-        <w:rPr>
-          <w:strike/>
-        </w:rPr>
-        <w:t>control</w:t>
-      </w:r>
-      <w:proofErr w:type="gramEnd"/>
-    </w:p>
-    <w:p>
-      <w:pPr>
-        <w:pStyle w:val="ListParagraph"/>
-        <w:numPr>
-          <w:ilvl w:val="2"/>
-          <w:numId w:val="1"/>
-        </w:numPr>
-        <w:rPr>
-          <w:strike/>
-        </w:rPr>
-      </w:pPr>
-      <w:proofErr w:type="spellStart"/>
-      <w:r>
-        <w:rPr>
-          <w:strike/>
-        </w:rPr>
-        <w:t>GridView</w:t>
-      </w:r>
-      <w:proofErr w:type="spellEnd"/>
-      <w:r>
-        <w:rPr>
-          <w:strike/>
-        </w:rPr>
-        <w:t xml:space="preserve"> should be display only (no editing or deleting)</w:t>
-      </w:r>
-    </w:p>
-    <w:p>
-      <w:pPr>
-        <w:pStyle w:val="ListParagraph"/>
-        <w:numPr>
-          <w:ilvl w:val="2"/>
-          <w:numId w:val="1"/>
-        </w:numPr>
-        <w:rPr>
-          <w:highlight w:val="yellow"/>
-        </w:rPr>
-      </w:pPr>
-      <w:r>
-        <w:rPr>
-          <w:highlight w:val="yellow"/>
-        </w:rPr>
-        <w:t>Include a control that displays the total amount of loan amounts</w:t>
-      </w:r>
-    </w:p>
-    <w:p>
-      <w:pPr>
-        <w:pStyle w:val="ListParagraph"/>
-        <w:numPr>
-          <w:ilvl w:val="3"/>
-          <w:numId w:val="1"/>
-        </w:numPr>
-        <w:rPr>
-          <w:highlight w:val="yellow"/>
-        </w:rPr>
-      </w:pPr>
-      <w:r>
-        <w:rPr>
-          <w:highlight w:val="yellow"/>
-        </w:rPr>
-        <w:t>Use a LINQ statement that returns this sum</w:t>
-      </w:r>
-    </w:p>
-    <w:p>
-      <w:pPr>
-        <w:pStyle w:val="ListParagraph"/>
-        <w:numPr>
-          <w:ilvl w:val="2"/>
-          <w:numId w:val="1"/>
-        </w:numPr>
-        <w:rPr>
-          <w:strike/>
-        </w:rPr>
-      </w:pPr>
-      <w:r>
-        <w:rPr>
-          <w:strike/>
-        </w:rPr>
-        <w:t xml:space="preserve">Include a link back to the Home </w:t>
-      </w:r>
-      <w:proofErr w:type="gramStart"/>
-      <w:r>
-        <w:rPr>
-          <w:strike/>
-        </w:rPr>
-        <w:t>page</w:t>
-      </w:r>
-      <w:proofErr w:type="gramEnd"/>
-    </w:p>
-    <w:p>
-      <w:pPr>
-        <w:pStyle w:val="ListParagraph"/>
-        <w:numPr>
-          <w:ilvl w:val="1"/>
-          <w:numId w:val="1"/>
-        </w:numPr>
-      </w:pPr>
-      <w:r>
-        <w:rPr>
-          <w:highlight w:val="yellow"/>
-        </w:rPr>
-        <w:t xml:space="preserve">Use an online loan calculator to verify the results of your </w:t>
-      </w:r>
-      <w:proofErr w:type="gramStart"/>
-      <w:r>
-        <w:rPr>
-          <w:highlight w:val="yellow"/>
-        </w:rPr>
-        <w:t>application</w:t>
-      </w:r>
-      <w:proofErr w:type="gramEnd"/>
-    </w:p>
-    <w:p>
-      <w:pPr>
-        <w:pStyle w:val="ListParagraph"/>
-        <w:ind w:left="1440"/>
-      </w:pPr>
-    </w:p>
-    <w:p/>
-    <w:p>
-      <w:r>
-        <w:t>Project is worth 50</w:t>
-      </w:r>
       <w:r>
         <w:t xml:space="preserve"> points.</w:t>
       </w:r>

</xml_diff>